<commit_message>
addition of new resume
</commit_message>
<xml_diff>
--- a/resume.docx
+++ b/resume.docx
@@ -4,74 +4,47 @@
   <w:body>
     <w:p>
       <w:pPr>
-        <w:spacing w:after="0"/>
-        <w:jc w:val="center"/>
-        <w:rPr>
-          <w:rFonts w:ascii="Times New Roman" w:hAnsi="Times New Roman" w:cs="Times New Roman"/>
-          <w:b/>
-          <w:sz w:val="48"/>
-        </w:rPr>
-      </w:pPr>
-      <w:r>
-        <w:rPr>
-          <w:rFonts w:ascii="Times New Roman" w:hAnsi="Times New Roman" w:cs="Times New Roman"/>
-          <w:b/>
-          <w:sz w:val="48"/>
-        </w:rPr>
-        <w:t>Mya Gibson</w:t>
-      </w:r>
-    </w:p>
-    <w:p>
-      <w:pPr>
         <w:spacing w:after="0" w:line="240" w:lineRule="auto"/>
         <w:jc w:val="center"/>
         <w:rPr>
           <w:rFonts w:ascii="Times New Roman" w:hAnsi="Times New Roman" w:cs="Times New Roman"/>
-        </w:rPr>
-      </w:pPr>
-      <w:r>
-        <w:rPr>
-          <w:rFonts w:ascii="Times New Roman" w:hAnsi="Times New Roman" w:cs="Times New Roman"/>
-        </w:rPr>
-        <w:t>600 E. Madison Street</w:t>
-      </w:r>
-    </w:p>
-    <w:p>
-      <w:pPr>
-        <w:spacing w:after="0" w:line="240" w:lineRule="auto"/>
-        <w:jc w:val="center"/>
-        <w:rPr>
-          <w:rFonts w:ascii="Times New Roman" w:hAnsi="Times New Roman" w:cs="Times New Roman"/>
-        </w:rPr>
-      </w:pPr>
-      <w:r>
-        <w:rPr>
-          <w:rFonts w:ascii="Times New Roman" w:hAnsi="Times New Roman" w:cs="Times New Roman"/>
-        </w:rPr>
-        <w:t>(704) 253-3802</w:t>
-      </w:r>
-    </w:p>
-    <w:p>
-      <w:pPr>
-        <w:spacing w:after="0" w:line="240" w:lineRule="auto"/>
-        <w:jc w:val="center"/>
-        <w:rPr>
-          <w:rFonts w:ascii="Times New Roman" w:hAnsi="Times New Roman" w:cs="Times New Roman"/>
-        </w:rPr>
-      </w:pPr>
-      <w:r>
-        <w:rPr>
-          <w:rFonts w:ascii="Times New Roman" w:hAnsi="Times New Roman" w:cs="Times New Roman"/>
-        </w:rPr>
-        <w:t>mbgibson@umich.edu</w:t>
-      </w:r>
+          <w:b/>
+          <w:sz w:val="48"/>
+        </w:rPr>
+      </w:pPr>
+      <w:r>
+        <w:rPr>
+          <w:rFonts w:ascii="Times New Roman" w:hAnsi="Times New Roman" w:cs="Times New Roman"/>
+          <w:color w:val="3B3838" w:themeColor="background2" w:themeShade="40"/>
+          <w:sz w:val="48"/>
+        </w:rPr>
+        <w:t>MYA</w:t>
+      </w:r>
+      <w:r>
+        <w:rPr>
+          <w:rFonts w:ascii="Times New Roman" w:hAnsi="Times New Roman" w:cs="Times New Roman"/>
+          <w:color w:val="3B3838" w:themeColor="background2" w:themeShade="40"/>
+          <w:sz w:val="48"/>
+        </w:rPr>
+        <w:t xml:space="preserve"> </w:t>
+      </w:r>
+      <w:r>
+        <w:rPr>
+          <w:rFonts w:ascii="Times New Roman" w:hAnsi="Times New Roman" w:cs="Times New Roman"/>
+          <w:b/>
+          <w:sz w:val="48"/>
+        </w:rPr>
+        <w:t>GIBSON</w:t>
+      </w:r>
+      <w:bookmarkStart w:id="0" w:name="_GoBack"/>
+      <w:bookmarkEnd w:id="0"/>
     </w:p>
     <w:p>
       <w:pPr>
         <w:pBdr>
           <w:bottom w:val="single" w:sz="4" w:space="1" w:color="auto"/>
         </w:pBdr>
-        <w:spacing w:after="0"/>
+        <w:spacing w:after="0" w:line="240" w:lineRule="auto"/>
         <w:jc w:val="center"/>
         <w:rPr>
           <w:rFonts w:ascii="Times New Roman" w:hAnsi="Times New Roman" w:cs="Times New Roman"/>
@@ -81,34 +54,120 @@
         <w:rPr>
           <w:rFonts w:ascii="Times New Roman" w:hAnsi="Times New Roman" w:cs="Times New Roman"/>
         </w:rPr>
-        <w:t>linkedin.com/in/</w:t>
-      </w:r>
-      <w:proofErr w:type="spellStart"/>
-      <w:r>
-        <w:rPr>
-          <w:rFonts w:ascii="Times New Roman" w:hAnsi="Times New Roman" w:cs="Times New Roman"/>
-        </w:rPr>
-        <w:t>myagibson</w:t>
-      </w:r>
-      <w:proofErr w:type="spellEnd"/>
-      <w:r>
-        <w:rPr>
-          <w:rFonts w:ascii="Times New Roman" w:hAnsi="Times New Roman" w:cs="Times New Roman"/>
-        </w:rPr>
-        <w:t>/</w:t>
-      </w:r>
-    </w:p>
-    <w:p>
-      <w:pPr>
-        <w:spacing w:after="0"/>
-        <w:rPr>
-          <w:rFonts w:ascii="Times New Roman" w:hAnsi="Times New Roman" w:cs="Times New Roman"/>
-        </w:rPr>
-      </w:pPr>
-    </w:p>
-    <w:p>
-      <w:pPr>
-        <w:spacing w:after="0"/>
+        <w:t>Ann Arbor, MI</w:t>
+      </w:r>
+      <w:r>
+        <w:rPr>
+          <w:rFonts w:ascii="Times New Roman" w:hAnsi="Times New Roman" w:cs="Times New Roman"/>
+        </w:rPr>
+        <w:tab/>
+      </w:r>
+      <w:r>
+        <w:rPr>
+          <w:rFonts w:ascii="Times New Roman" w:hAnsi="Times New Roman" w:cs="Times New Roman"/>
+        </w:rPr>
+        <w:t xml:space="preserve">   </w:t>
+      </w:r>
+      <w:r>
+        <w:rPr>
+          <w:rFonts w:ascii="Calibri" w:hAnsi="Calibri" w:cs="Calibri"/>
+          <w:sz w:val="16"/>
+        </w:rPr>
+        <w:t>•</w:t>
+      </w:r>
+      <w:r>
+        <w:rPr>
+          <w:rFonts w:ascii="Times New Roman" w:hAnsi="Times New Roman" w:cs="Times New Roman"/>
+          <w:sz w:val="16"/>
+        </w:rPr>
+        <w:t xml:space="preserve"> </w:t>
+      </w:r>
+      <w:r>
+        <w:rPr>
+          <w:rFonts w:ascii="Times New Roman" w:hAnsi="Times New Roman" w:cs="Times New Roman"/>
+        </w:rPr>
+        <w:t xml:space="preserve">   </w:t>
+      </w:r>
+      <w:r>
+        <w:rPr>
+          <w:rFonts w:ascii="Times New Roman" w:hAnsi="Times New Roman" w:cs="Times New Roman"/>
+        </w:rPr>
+        <w:t>704-253-380</w:t>
+      </w:r>
+      <w:r>
+        <w:rPr>
+          <w:rFonts w:ascii="Times New Roman" w:hAnsi="Times New Roman" w:cs="Times New Roman"/>
+        </w:rPr>
+        <w:t xml:space="preserve">2    </w:t>
+      </w:r>
+      <w:r>
+        <w:rPr>
+          <w:rFonts w:ascii="Calibri" w:hAnsi="Calibri" w:cs="Calibri"/>
+          <w:sz w:val="16"/>
+        </w:rPr>
+        <w:t>•</w:t>
+      </w:r>
+      <w:r>
+        <w:rPr>
+          <w:rFonts w:ascii="Times New Roman" w:hAnsi="Times New Roman" w:cs="Times New Roman"/>
+        </w:rPr>
+        <w:t xml:space="preserve">    </w:t>
+      </w:r>
+      <w:r>
+        <w:rPr>
+          <w:rFonts w:ascii="Times New Roman" w:hAnsi="Times New Roman" w:cs="Times New Roman"/>
+          <w:color w:val="4472C4" w:themeColor="accent1"/>
+        </w:rPr>
+        <w:t xml:space="preserve">mbgibson@umich.edu    </w:t>
+      </w:r>
+      <w:r>
+        <w:rPr>
+          <w:rFonts w:ascii="Calibri" w:hAnsi="Calibri" w:cs="Calibri"/>
+          <w:color w:val="4472C4" w:themeColor="accent1"/>
+          <w:sz w:val="16"/>
+        </w:rPr>
+        <w:t>•</w:t>
+      </w:r>
+      <w:r>
+        <w:rPr>
+          <w:rFonts w:ascii="Calibri" w:hAnsi="Calibri" w:cs="Calibri"/>
+          <w:color w:val="4472C4" w:themeColor="accent1"/>
+          <w:sz w:val="16"/>
+        </w:rPr>
+        <w:t xml:space="preserve">  </w:t>
+      </w:r>
+      <w:r>
+        <w:rPr>
+          <w:rFonts w:ascii="Calibri" w:hAnsi="Calibri" w:cs="Calibri"/>
+          <w:color w:val="4472C4" w:themeColor="accent1"/>
+        </w:rPr>
+        <w:t xml:space="preserve"> </w:t>
+      </w:r>
+      <w:r>
+        <w:rPr>
+          <w:rFonts w:ascii="Calibri" w:hAnsi="Calibri" w:cs="Calibri"/>
+        </w:rPr>
+        <w:t xml:space="preserve">  </w:t>
+      </w:r>
+      <w:r>
+        <w:rPr>
+          <w:rFonts w:ascii="Times New Roman" w:hAnsi="Times New Roman" w:cs="Times New Roman"/>
+          <w:color w:val="4472C4" w:themeColor="accent1"/>
+        </w:rPr>
+        <w:t>linkedin.com/in/myagibson/</w:t>
+      </w:r>
+    </w:p>
+    <w:p>
+      <w:pPr>
+        <w:spacing w:after="0" w:line="240" w:lineRule="auto"/>
+        <w:rPr>
+          <w:rFonts w:ascii="Times New Roman" w:hAnsi="Times New Roman" w:cs="Times New Roman"/>
+        </w:rPr>
+      </w:pPr>
+    </w:p>
+    <w:p>
+      <w:pPr>
+        <w:spacing w:after="0" w:line="240" w:lineRule="auto"/>
         <w:rPr>
           <w:rFonts w:ascii="Times New Roman" w:eastAsiaTheme="minorEastAsia" w:hAnsi="Times New Roman" w:cs="Times New Roman"/>
           <w:b/>
@@ -130,7 +189,7 @@
     </w:p>
     <w:p>
       <w:pPr>
-        <w:spacing w:after="0"/>
+        <w:spacing w:after="0" w:line="240" w:lineRule="auto"/>
         <w:rPr>
           <w:rFonts w:ascii="Times New Roman" w:hAnsi="Times New Roman" w:cs="Times New Roman"/>
           <w:b/>
@@ -160,16 +219,28 @@
     </w:p>
     <w:p>
       <w:pPr>
-        <w:spacing w:after="0"/>
-        <w:rPr>
-          <w:rFonts w:ascii="Times New Roman" w:hAnsi="Times New Roman" w:cs="Times New Roman"/>
-        </w:rPr>
-      </w:pPr>
-      <w:r>
-        <w:rPr>
-          <w:rFonts w:ascii="Times New Roman" w:hAnsi="Times New Roman" w:cs="Times New Roman"/>
-        </w:rPr>
-        <w:t>Dual Degree B.S. in Information Science &amp; Earth and Environmental Science | 2017- 2021</w:t>
+        <w:spacing w:after="0" w:line="240" w:lineRule="auto"/>
+        <w:rPr>
+          <w:rFonts w:ascii="Times New Roman" w:hAnsi="Times New Roman" w:cs="Times New Roman"/>
+        </w:rPr>
+      </w:pPr>
+      <w:r>
+        <w:rPr>
+          <w:rFonts w:ascii="Times New Roman" w:hAnsi="Times New Roman" w:cs="Times New Roman"/>
+        </w:rPr>
+        <w:t>Dual Degree B.S. in Information Science</w:t>
+      </w:r>
+      <w:r>
+        <w:rPr>
+          <w:rFonts w:ascii="Times New Roman" w:hAnsi="Times New Roman" w:cs="Times New Roman"/>
+        </w:rPr>
+        <w:t xml:space="preserve"> (UX Design)</w:t>
+      </w:r>
+      <w:r>
+        <w:rPr>
+          <w:rFonts w:ascii="Times New Roman" w:hAnsi="Times New Roman" w:cs="Times New Roman"/>
+        </w:rPr>
+        <w:t xml:space="preserve"> &amp; Earth and Environmental Science | 2017- 2021</w:t>
       </w:r>
     </w:p>
     <w:p>
@@ -179,7 +250,7 @@
           <w:ilvl w:val="0"/>
           <w:numId w:val="1"/>
         </w:numPr>
-        <w:spacing w:after="0"/>
+        <w:spacing w:after="0" w:line="240" w:lineRule="auto"/>
         <w:rPr>
           <w:rFonts w:ascii="Times New Roman" w:hAnsi="Times New Roman" w:cs="Times New Roman"/>
         </w:rPr>
@@ -195,7 +266,13 @@
         <w:rPr>
           <w:rFonts w:ascii="Times New Roman" w:hAnsi="Times New Roman" w:cs="Times New Roman"/>
         </w:rPr>
-        <w:t>3.77</w:t>
+        <w:t>3.</w:t>
+      </w:r>
+      <w:r>
+        <w:rPr>
+          <w:rFonts w:ascii="Times New Roman" w:hAnsi="Times New Roman" w:cs="Times New Roman"/>
+        </w:rPr>
+        <w:t>78</w:t>
       </w:r>
     </w:p>
     <w:p>
@@ -205,6 +282,7 @@
           <w:ilvl w:val="0"/>
           <w:numId w:val="1"/>
         </w:numPr>
+        <w:spacing w:line="240" w:lineRule="auto"/>
         <w:rPr>
           <w:rFonts w:ascii="Times New Roman" w:hAnsi="Times New Roman" w:cs="Times New Roman"/>
         </w:rPr>
@@ -260,6 +338,7 @@
           <w:ilvl w:val="0"/>
           <w:numId w:val="1"/>
         </w:numPr>
+        <w:spacing w:line="240" w:lineRule="auto"/>
         <w:rPr>
           <w:rFonts w:ascii="Times New Roman" w:hAnsi="Times New Roman" w:cs="Times New Roman"/>
         </w:rPr>
@@ -292,16 +371,24 @@
           <w:ilvl w:val="0"/>
           <w:numId w:val="1"/>
         </w:numPr>
-        <w:rPr>
-          <w:rFonts w:ascii="Times New Roman" w:hAnsi="Times New Roman" w:cs="Times New Roman"/>
-        </w:rPr>
-      </w:pPr>
-      <w:r>
-        <w:rPr>
-          <w:rFonts w:ascii="Times New Roman" w:hAnsi="Times New Roman" w:cs="Times New Roman"/>
-          <w:b/>
-        </w:rPr>
-        <w:t>Extracurricular Activities:</w:t>
+        <w:spacing w:line="240" w:lineRule="auto"/>
+        <w:rPr>
+          <w:rFonts w:ascii="Times New Roman" w:hAnsi="Times New Roman" w:cs="Times New Roman"/>
+        </w:rPr>
+      </w:pPr>
+      <w:r>
+        <w:rPr>
+          <w:rFonts w:ascii="Times New Roman" w:hAnsi="Times New Roman" w:cs="Times New Roman"/>
+          <w:b/>
+        </w:rPr>
+        <w:t>Leadership</w:t>
+      </w:r>
+      <w:r>
+        <w:rPr>
+          <w:rFonts w:ascii="Times New Roman" w:hAnsi="Times New Roman" w:cs="Times New Roman"/>
+          <w:b/>
+        </w:rPr>
+        <w:t xml:space="preserve"> Activities:</w:t>
       </w:r>
       <w:r>
         <w:rPr>
@@ -334,60 +421,20 @@
         <w:rPr>
           <w:rFonts w:ascii="Times New Roman" w:hAnsi="Times New Roman" w:cs="Times New Roman"/>
         </w:rPr>
-        <w:t>, GIEU Study Abroad: Mexico 2018</w:t>
-      </w:r>
-    </w:p>
-    <w:p>
-      <w:pPr>
-        <w:rPr>
-          <w:rFonts w:ascii="Times New Roman" w:eastAsiaTheme="minorEastAsia" w:hAnsi="Times New Roman" w:cs="Times New Roman"/>
-          <w:b/>
-          <w:spacing w:val="15"/>
-          <w:sz w:val="24"/>
-          <w:u w:val="single"/>
-        </w:rPr>
-      </w:pPr>
-      <w:r>
-        <w:rPr>
-          <w:rFonts w:ascii="Times New Roman" w:eastAsiaTheme="minorEastAsia" w:hAnsi="Times New Roman" w:cs="Times New Roman"/>
-          <w:b/>
-          <w:spacing w:val="15"/>
-          <w:sz w:val="24"/>
-          <w:u w:val="single"/>
-        </w:rPr>
-        <w:t xml:space="preserve">PROFESSIONAL EXPERIENCE </w:t>
-      </w:r>
-    </w:p>
-    <w:p>
-      <w:pPr>
-        <w:spacing w:after="0"/>
-        <w:rPr>
-          <w:rFonts w:ascii="Times New Roman" w:hAnsi="Times New Roman" w:cs="Times New Roman"/>
-          <w:b/>
-        </w:rPr>
-      </w:pPr>
-      <w:r>
-        <w:rPr>
-          <w:rFonts w:ascii="Times New Roman" w:hAnsi="Times New Roman" w:cs="Times New Roman"/>
-          <w:b/>
-        </w:rPr>
-        <w:t>UNIVERSITY OF MICHIGAN, Ann Arbor, MI</w:t>
-      </w:r>
-    </w:p>
-    <w:p>
-      <w:pPr>
-        <w:spacing w:after="0"/>
+        <w:t xml:space="preserve">, </w:t>
+      </w:r>
+      <w:r>
         <w:rPr>
           <w:rFonts w:ascii="Times New Roman" w:hAnsi="Times New Roman" w:cs="Times New Roman"/>
           <w:i/>
         </w:rPr>
-      </w:pPr>
-      <w:r>
-        <w:rPr>
-          <w:rFonts w:ascii="Times New Roman" w:hAnsi="Times New Roman" w:cs="Times New Roman"/>
-          <w:i/>
-        </w:rPr>
-        <w:t>Diversity Peer Educator, Aug 2019 – Present</w:t>
+        <w:t>GIEU Study Abroad</w:t>
+      </w:r>
+      <w:r>
+        <w:rPr>
+          <w:rFonts w:ascii="Times New Roman" w:hAnsi="Times New Roman" w:cs="Times New Roman"/>
+        </w:rPr>
+        <w:t>: Mexico 2018</w:t>
       </w:r>
     </w:p>
     <w:p>
@@ -397,50 +444,125 @@
           <w:ilvl w:val="0"/>
           <w:numId w:val="2"/>
         </w:numPr>
-        <w:rPr>
-          <w:rFonts w:ascii="Times New Roman" w:hAnsi="Times New Roman" w:cs="Times New Roman"/>
-        </w:rPr>
-      </w:pPr>
-      <w:r>
-        <w:rPr>
-          <w:rFonts w:ascii="Times New Roman" w:hAnsi="Times New Roman" w:cs="Times New Roman"/>
-        </w:rPr>
-        <w:t xml:space="preserve">Perform conflict resolution in residential halls for bias incidents, facilitate two multicultural councils in two different buildings and create </w:t>
-      </w:r>
-      <w:r>
-        <w:rPr>
-          <w:rFonts w:ascii="Times New Roman" w:hAnsi="Times New Roman" w:cs="Times New Roman"/>
-        </w:rPr>
-        <w:t xml:space="preserve">successful </w:t>
-      </w:r>
-      <w:bookmarkStart w:id="0" w:name="_GoBack"/>
-      <w:bookmarkEnd w:id="0"/>
-      <w:r>
-        <w:rPr>
-          <w:rFonts w:ascii="Times New Roman" w:hAnsi="Times New Roman" w:cs="Times New Roman"/>
-        </w:rPr>
-        <w:t>programming events centered around diversity, equity, inclusion, social and restorative justice for over 1200 students.</w:t>
-      </w:r>
-    </w:p>
-    <w:p>
-      <w:pPr>
-        <w:spacing w:after="0"/>
-        <w:rPr>
-          <w:rFonts w:ascii="Times New Roman" w:hAnsi="Times New Roman" w:cs="Times New Roman"/>
-          <w:b/>
-        </w:rPr>
-      </w:pPr>
-      <w:r>
-        <w:rPr>
-          <w:rFonts w:ascii="Times New Roman" w:hAnsi="Times New Roman" w:cs="Times New Roman"/>
-          <w:b/>
-        </w:rPr>
-        <w:t>UNIVERSITY OF MICHIGAN, Ann Arbor, MI</w:t>
-      </w:r>
-    </w:p>
-    <w:p>
-      <w:pPr>
-        <w:spacing w:after="0"/>
+        <w:spacing w:before="240" w:after="0" w:line="240" w:lineRule="auto"/>
+        <w:rPr>
+          <w:rFonts w:ascii="Times New Roman" w:hAnsi="Times New Roman" w:cs="Times New Roman"/>
+          <w:b/>
+        </w:rPr>
+      </w:pPr>
+      <w:r>
+        <w:rPr>
+          <w:rFonts w:ascii="Times New Roman" w:hAnsi="Times New Roman" w:cs="Times New Roman"/>
+          <w:b/>
+        </w:rPr>
+        <w:t xml:space="preserve">Skills: </w:t>
+      </w:r>
+      <w:r>
+        <w:rPr>
+          <w:rFonts w:ascii="Times New Roman" w:hAnsi="Times New Roman" w:cs="Times New Roman"/>
+        </w:rPr>
+        <w:t>Limited Working Proficiency in Spanish</w:t>
+      </w:r>
+      <w:r>
+        <w:rPr>
+          <w:rFonts w:ascii="Times New Roman" w:hAnsi="Times New Roman" w:cs="Times New Roman"/>
+        </w:rPr>
+        <w:t xml:space="preserve">, </w:t>
+      </w:r>
+      <w:r>
+        <w:rPr>
+          <w:rFonts w:ascii="Times New Roman" w:hAnsi="Times New Roman" w:cs="Times New Roman"/>
+        </w:rPr>
+        <w:t>Working Proficiency in Python, CSS</w:t>
+      </w:r>
+      <w:r>
+        <w:rPr>
+          <w:rFonts w:ascii="Times New Roman" w:hAnsi="Times New Roman" w:cs="Times New Roman"/>
+        </w:rPr>
+        <w:t xml:space="preserve">, </w:t>
+      </w:r>
+      <w:proofErr w:type="spellStart"/>
+      <w:r>
+        <w:rPr>
+          <w:rFonts w:ascii="Times New Roman" w:hAnsi="Times New Roman" w:cs="Times New Roman"/>
+        </w:rPr>
+        <w:t>Javascript</w:t>
+      </w:r>
+      <w:proofErr w:type="spellEnd"/>
+      <w:r>
+        <w:rPr>
+          <w:rFonts w:ascii="Times New Roman" w:hAnsi="Times New Roman" w:cs="Times New Roman"/>
+        </w:rPr>
+        <w:t>, jQuery</w:t>
+      </w:r>
+      <w:r>
+        <w:rPr>
+          <w:rFonts w:ascii="Times New Roman" w:hAnsi="Times New Roman" w:cs="Times New Roman"/>
+        </w:rPr>
+        <w:t xml:space="preserve"> and HTML</w:t>
+      </w:r>
+      <w:r>
+        <w:rPr>
+          <w:rFonts w:ascii="Times New Roman" w:hAnsi="Times New Roman" w:cs="Times New Roman"/>
+        </w:rPr>
+        <w:t xml:space="preserve"> &amp; Proficient in C++</w:t>
+      </w:r>
+    </w:p>
+    <w:p>
+      <w:pPr>
+        <w:spacing w:before="240" w:after="0" w:line="276" w:lineRule="auto"/>
+        <w:rPr>
+          <w:rFonts w:ascii="Times New Roman" w:eastAsiaTheme="minorEastAsia" w:hAnsi="Times New Roman" w:cs="Times New Roman"/>
+          <w:b/>
+          <w:spacing w:val="15"/>
+          <w:sz w:val="24"/>
+          <w:u w:val="single"/>
+        </w:rPr>
+      </w:pPr>
+      <w:r>
+        <w:rPr>
+          <w:rFonts w:ascii="Times New Roman" w:eastAsiaTheme="minorEastAsia" w:hAnsi="Times New Roman" w:cs="Times New Roman"/>
+          <w:b/>
+          <w:spacing w:val="15"/>
+          <w:sz w:val="24"/>
+          <w:u w:val="single"/>
+        </w:rPr>
+        <w:t xml:space="preserve">PROFESSIONAL EXPERIENCE </w:t>
+      </w:r>
+    </w:p>
+    <w:p>
+      <w:pPr>
+        <w:spacing w:after="0" w:line="276" w:lineRule="auto"/>
+        <w:rPr>
+          <w:rFonts w:ascii="Times New Roman" w:hAnsi="Times New Roman" w:cs="Times New Roman"/>
+          <w:b/>
+        </w:rPr>
+      </w:pPr>
+      <w:r>
+        <w:rPr>
+          <w:rFonts w:ascii="Times New Roman" w:hAnsi="Times New Roman" w:cs="Times New Roman"/>
+          <w:b/>
+        </w:rPr>
+        <w:t>DIVERSITY PEER EDUCATOR</w:t>
+      </w:r>
+      <w:r>
+        <w:rPr>
+          <w:rFonts w:ascii="Times New Roman" w:hAnsi="Times New Roman" w:cs="Times New Roman"/>
+          <w:b/>
+        </w:rPr>
+        <w:t xml:space="preserve"> |</w:t>
+      </w:r>
+      <w:r>
+        <w:rPr>
+          <w:rFonts w:ascii="Times New Roman" w:hAnsi="Times New Roman" w:cs="Times New Roman"/>
+          <w:b/>
+        </w:rPr>
+        <w:t xml:space="preserve"> Ann Arbor, MI</w:t>
+      </w:r>
+    </w:p>
+    <w:p>
+      <w:pPr>
+        <w:spacing w:after="0" w:line="240" w:lineRule="auto"/>
         <w:rPr>
           <w:rFonts w:ascii="Times New Roman" w:hAnsi="Times New Roman" w:cs="Times New Roman"/>
           <w:i/>
@@ -451,7 +573,14 @@
           <w:rFonts w:ascii="Times New Roman" w:hAnsi="Times New Roman" w:cs="Times New Roman"/>
           <w:i/>
         </w:rPr>
-        <w:t>Laboratory Assistant, Sept 2018 – Present</w:t>
+        <w:t>University of Michigan</w:t>
+      </w:r>
+      <w:r>
+        <w:rPr>
+          <w:rFonts w:ascii="Times New Roman" w:hAnsi="Times New Roman" w:cs="Times New Roman"/>
+          <w:i/>
+        </w:rPr>
+        <w:t>, Aug 2019 – Present</w:t>
       </w:r>
     </w:p>
     <w:p>
@@ -461,67 +590,130 @@
           <w:ilvl w:val="0"/>
           <w:numId w:val="2"/>
         </w:numPr>
-        <w:rPr>
-          <w:rStyle w:val="lt-line-clampline"/>
-          <w:rFonts w:ascii="Times New Roman" w:hAnsi="Times New Roman" w:cs="Times New Roman"/>
-        </w:rPr>
-      </w:pPr>
-      <w:r>
-        <w:rPr>
-          <w:rStyle w:val="lt-line-clampline"/>
-          <w:rFonts w:ascii="Times New Roman" w:hAnsi="Times New Roman" w:cs="Times New Roman"/>
-          <w:bdr w:val="none" w:sz="0" w:space="0" w:color="auto" w:frame="1"/>
-          <w:shd w:val="clear" w:color="auto" w:fill="FFFFFF"/>
-        </w:rPr>
-        <w:t>Prepare solutions, sterilize glassware and assisting with lab maintenance and conduct experiments</w:t>
-      </w:r>
-      <w:r>
-        <w:rPr>
-          <w:rFonts w:ascii="Times New Roman" w:hAnsi="Times New Roman" w:cs="Times New Roman"/>
-          <w:shd w:val="clear" w:color="auto" w:fill="FFFFFF"/>
-        </w:rPr>
-        <w:t> </w:t>
-      </w:r>
-      <w:r>
-        <w:rPr>
-          <w:rStyle w:val="lt-line-clampline"/>
-          <w:rFonts w:ascii="Times New Roman" w:hAnsi="Times New Roman" w:cs="Times New Roman"/>
-          <w:bdr w:val="none" w:sz="0" w:space="0" w:color="auto" w:frame="1"/>
-          <w:shd w:val="clear" w:color="auto" w:fill="FFFFFF"/>
-        </w:rPr>
-        <w:t>in a Microbiology and Immunology Lab.</w:t>
-      </w:r>
-    </w:p>
-    <w:p>
-      <w:pPr>
-        <w:spacing w:after="0"/>
-        <w:rPr>
-          <w:rFonts w:ascii="Times New Roman" w:hAnsi="Times New Roman" w:cs="Times New Roman"/>
-          <w:b/>
-        </w:rPr>
-      </w:pPr>
-      <w:r>
-        <w:rPr>
-          <w:rFonts w:ascii="Times New Roman" w:hAnsi="Times New Roman" w:cs="Times New Roman"/>
-          <w:b/>
-        </w:rPr>
-        <w:t>CAMPUS APARTMENTS, Ann Arbor, MI</w:t>
-      </w:r>
-    </w:p>
-    <w:p>
-      <w:pPr>
-        <w:spacing w:after="0"/>
+        <w:spacing w:line="240" w:lineRule="auto"/>
+        <w:rPr>
+          <w:rFonts w:ascii="Times New Roman" w:hAnsi="Times New Roman" w:cs="Times New Roman"/>
+        </w:rPr>
+      </w:pPr>
+      <w:r>
+        <w:rPr>
+          <w:rFonts w:ascii="Times New Roman" w:hAnsi="Times New Roman" w:cs="Times New Roman"/>
+        </w:rPr>
+        <w:t xml:space="preserve">Perform conflict resolution in residential halls for bias incidents, facilitate two multicultural councils in two different buildings and create </w:t>
+      </w:r>
+      <w:r>
+        <w:rPr>
+          <w:rFonts w:ascii="Times New Roman" w:hAnsi="Times New Roman" w:cs="Times New Roman"/>
+        </w:rPr>
+        <w:t xml:space="preserve">successful </w:t>
+      </w:r>
+      <w:r>
+        <w:rPr>
+          <w:rFonts w:ascii="Times New Roman" w:hAnsi="Times New Roman" w:cs="Times New Roman"/>
+        </w:rPr>
+        <w:t>programming events centered around diversity, equity, inclusion, social and restorative justice for over 1200 students.</w:t>
+      </w:r>
+    </w:p>
+    <w:p>
+      <w:pPr>
+        <w:spacing w:after="0" w:line="240" w:lineRule="auto"/>
+        <w:rPr>
+          <w:rFonts w:ascii="Times New Roman" w:hAnsi="Times New Roman" w:cs="Times New Roman"/>
+          <w:b/>
+        </w:rPr>
+      </w:pPr>
+      <w:r>
+        <w:rPr>
+          <w:rFonts w:ascii="Times New Roman" w:hAnsi="Times New Roman" w:cs="Times New Roman"/>
+          <w:b/>
+        </w:rPr>
+        <w:t>LABORATORY</w:t>
+      </w:r>
+      <w:r>
         <w:rPr>
           <w:rFonts w:ascii="Times New Roman" w:hAnsi="Times New Roman" w:cs="Times New Roman"/>
           <w:i/>
         </w:rPr>
-      </w:pPr>
-      <w:r>
+        <w:t xml:space="preserve"> </w:t>
+      </w:r>
+      <w:r>
+        <w:rPr>
+          <w:rFonts w:ascii="Times New Roman" w:hAnsi="Times New Roman" w:cs="Times New Roman"/>
+          <w:b/>
+        </w:rPr>
+        <w:t>ASSISTANT</w:t>
+      </w:r>
+      <w:r>
+        <w:rPr>
+          <w:rFonts w:ascii="Times New Roman" w:hAnsi="Times New Roman" w:cs="Times New Roman"/>
+          <w:b/>
+        </w:rPr>
+        <w:t xml:space="preserve"> </w:t>
+      </w:r>
+      <w:r>
+        <w:rPr>
+          <w:rFonts w:ascii="Times New Roman" w:hAnsi="Times New Roman" w:cs="Times New Roman"/>
+          <w:b/>
+        </w:rPr>
+        <w:t xml:space="preserve">| </w:t>
+      </w:r>
+      <w:r>
+        <w:rPr>
+          <w:rFonts w:ascii="Times New Roman" w:hAnsi="Times New Roman" w:cs="Times New Roman"/>
+          <w:b/>
+        </w:rPr>
+        <w:t>Ann Arbor, MI</w:t>
+      </w:r>
+    </w:p>
+    <w:p>
+      <w:pPr>
+        <w:spacing w:after="0" w:line="240" w:lineRule="auto"/>
         <w:rPr>
           <w:rFonts w:ascii="Times New Roman" w:hAnsi="Times New Roman" w:cs="Times New Roman"/>
           <w:i/>
         </w:rPr>
-        <w:t>Leasing Specialist, Sept 2018 – July 2019</w:t>
+      </w:pPr>
+      <w:r>
+        <w:rPr>
+          <w:rFonts w:ascii="Times New Roman" w:hAnsi="Times New Roman" w:cs="Times New Roman"/>
+          <w:i/>
+        </w:rPr>
+        <w:t>U</w:t>
+      </w:r>
+      <w:r>
+        <w:rPr>
+          <w:rFonts w:ascii="Times New Roman" w:hAnsi="Times New Roman" w:cs="Times New Roman"/>
+          <w:i/>
+        </w:rPr>
+        <w:t xml:space="preserve">niversity of </w:t>
+      </w:r>
+      <w:r>
+        <w:rPr>
+          <w:rFonts w:ascii="Times New Roman" w:hAnsi="Times New Roman" w:cs="Times New Roman"/>
+          <w:i/>
+        </w:rPr>
+        <w:t>M</w:t>
+      </w:r>
+      <w:r>
+        <w:rPr>
+          <w:rFonts w:ascii="Times New Roman" w:hAnsi="Times New Roman" w:cs="Times New Roman"/>
+          <w:i/>
+        </w:rPr>
+        <w:t>ichigan</w:t>
+      </w:r>
+      <w:r>
+        <w:rPr>
+          <w:rFonts w:ascii="Times New Roman" w:hAnsi="Times New Roman" w:cs="Times New Roman"/>
+          <w:i/>
+        </w:rPr>
+        <w:t xml:space="preserve">, </w:t>
+      </w:r>
+      <w:r>
+        <w:rPr>
+          <w:rFonts w:ascii="Times New Roman" w:hAnsi="Times New Roman" w:cs="Times New Roman"/>
+          <w:i/>
+        </w:rPr>
+        <w:t>Sept 2018 – Present</w:t>
       </w:r>
     </w:p>
     <w:p>
@@ -531,6 +723,7 @@
           <w:ilvl w:val="0"/>
           <w:numId w:val="2"/>
         </w:numPr>
+        <w:spacing w:line="240" w:lineRule="auto"/>
         <w:rPr>
           <w:rStyle w:val="lt-line-clampline"/>
           <w:rFonts w:ascii="Times New Roman" w:hAnsi="Times New Roman" w:cs="Times New Roman"/>
@@ -543,7 +736,7 @@
           <w:bdr w:val="none" w:sz="0" w:space="0" w:color="auto" w:frame="1"/>
           <w:shd w:val="clear" w:color="auto" w:fill="FFFFFF"/>
         </w:rPr>
-        <w:t>Responsible for leasing and marketing a multi-family apartment complex while improving positive</w:t>
+        <w:t>Prepare solutions, sterilize glassware and assisting with lab maintenance and conduct experiments</w:t>
       </w:r>
       <w:r>
         <w:rPr>
@@ -559,67 +752,7 @@
           <w:bdr w:val="none" w:sz="0" w:space="0" w:color="auto" w:frame="1"/>
           <w:shd w:val="clear" w:color="auto" w:fill="FFFFFF"/>
         </w:rPr>
-        <w:t>customer and resident relations.</w:t>
-      </w:r>
-    </w:p>
-    <w:p>
-      <w:pPr>
-        <w:spacing w:after="0"/>
-        <w:rPr>
-          <w:rFonts w:ascii="Times New Roman" w:hAnsi="Times New Roman" w:cs="Times New Roman"/>
-          <w:b/>
-        </w:rPr>
-      </w:pPr>
-      <w:r>
-        <w:rPr>
-          <w:rFonts w:ascii="Times New Roman" w:hAnsi="Times New Roman" w:cs="Times New Roman"/>
-          <w:b/>
-        </w:rPr>
-        <w:t>ABC SOLUTIONS, Detroit, MI</w:t>
-      </w:r>
-    </w:p>
-    <w:p>
-      <w:pPr>
-        <w:spacing w:after="0"/>
-        <w:rPr>
-          <w:rFonts w:ascii="Times New Roman" w:hAnsi="Times New Roman" w:cs="Times New Roman"/>
-          <w:i/>
-        </w:rPr>
-      </w:pPr>
-      <w:r>
-        <w:rPr>
-          <w:rFonts w:ascii="Times New Roman" w:hAnsi="Times New Roman" w:cs="Times New Roman"/>
-          <w:i/>
-        </w:rPr>
-        <w:t xml:space="preserve">Administrative Assistant and </w:t>
-      </w:r>
-      <w:r>
-        <w:rPr>
-          <w:rFonts w:ascii="Times New Roman" w:hAnsi="Times New Roman" w:cs="Times New Roman"/>
-          <w:i/>
-        </w:rPr>
-        <w:t xml:space="preserve">IT </w:t>
-      </w:r>
-      <w:r>
-        <w:rPr>
-          <w:rFonts w:ascii="Times New Roman" w:hAnsi="Times New Roman" w:cs="Times New Roman"/>
-          <w:i/>
-        </w:rPr>
-        <w:t xml:space="preserve">Tech </w:t>
-      </w:r>
-      <w:r>
-        <w:rPr>
-          <w:rFonts w:ascii="Times New Roman" w:hAnsi="Times New Roman" w:cs="Times New Roman"/>
-          <w:i/>
-        </w:rPr>
-        <w:t>Consultant</w:t>
-      </w:r>
-      <w:r>
-        <w:rPr>
-          <w:rFonts w:ascii="Times New Roman" w:hAnsi="Times New Roman" w:cs="Times New Roman"/>
-          <w:i/>
-        </w:rPr>
-        <w:t>, Sept 2018 – July 2019</w:t>
+        <w:t>in a Microbiology and Immunology Lab.</w:t>
       </w:r>
     </w:p>
     <w:p>
@@ -629,73 +762,130 @@
           <w:ilvl w:val="0"/>
           <w:numId w:val="2"/>
         </w:numPr>
-        <w:rPr>
-          <w:rStyle w:val="lt-line-clampline"/>
-          <w:rFonts w:ascii="Times New Roman" w:hAnsi="Times New Roman" w:cs="Times New Roman"/>
-        </w:rPr>
-      </w:pPr>
-      <w:r>
-        <w:rPr>
-          <w:rStyle w:val="lt-line-clampline"/>
-          <w:rFonts w:ascii="Times New Roman" w:hAnsi="Times New Roman" w:cs="Times New Roman"/>
-          <w:bdr w:val="none" w:sz="0" w:space="0" w:color="auto" w:frame="1"/>
-          <w:shd w:val="clear" w:color="auto" w:fill="FFFFFF"/>
-        </w:rPr>
-        <w:t>Managed intern payroll and tech support for Microsoft Outlook/RingCentral. Responsible for job</w:t>
-      </w:r>
-      <w:r>
-        <w:rPr>
-          <w:rFonts w:ascii="Times New Roman" w:hAnsi="Times New Roman" w:cs="Times New Roman"/>
-          <w:shd w:val="clear" w:color="auto" w:fill="FFFFFF"/>
-        </w:rPr>
-        <w:t> </w:t>
-      </w:r>
-      <w:r>
-        <w:rPr>
-          <w:rStyle w:val="lt-line-clampline"/>
-          <w:rFonts w:ascii="Times New Roman" w:hAnsi="Times New Roman" w:cs="Times New Roman"/>
-          <w:bdr w:val="none" w:sz="0" w:space="0" w:color="auto" w:frame="1"/>
-          <w:shd w:val="clear" w:color="auto" w:fill="FFFFFF"/>
-        </w:rPr>
-        <w:t>auditing, intern startup connections with national universities, team communications, group</w:t>
-      </w:r>
-      <w:r>
-        <w:rPr>
-          <w:rFonts w:ascii="Times New Roman" w:hAnsi="Times New Roman" w:cs="Times New Roman"/>
-          <w:shd w:val="clear" w:color="auto" w:fill="FFFFFF"/>
-        </w:rPr>
-        <w:t> </w:t>
-      </w:r>
-      <w:r>
-        <w:rPr>
-          <w:rStyle w:val="lt-line-clampline"/>
-          <w:rFonts w:ascii="Times New Roman" w:hAnsi="Times New Roman" w:cs="Times New Roman"/>
-          <w:bdr w:val="none" w:sz="0" w:space="0" w:color="auto" w:frame="1"/>
-          <w:shd w:val="clear" w:color="auto" w:fill="FFFFFF"/>
-        </w:rPr>
-        <w:t>meeting schedules and HR appointments.</w:t>
-      </w:r>
-    </w:p>
-    <w:p>
-      <w:pPr>
-        <w:spacing w:after="0"/>
-        <w:rPr>
-          <w:rFonts w:ascii="Times New Roman" w:eastAsiaTheme="minorEastAsia" w:hAnsi="Times New Roman" w:cs="Times New Roman"/>
-          <w:b/>
-          <w:spacing w:val="15"/>
-          <w:sz w:val="24"/>
-          <w:u w:val="single"/>
-        </w:rPr>
-      </w:pPr>
-      <w:r>
-        <w:rPr>
-          <w:rFonts w:ascii="Times New Roman" w:eastAsiaTheme="minorEastAsia" w:hAnsi="Times New Roman" w:cs="Times New Roman"/>
-          <w:b/>
-          <w:spacing w:val="15"/>
-          <w:sz w:val="24"/>
-          <w:u w:val="single"/>
-        </w:rPr>
-        <w:t xml:space="preserve">ADDITIONAL SKILLS </w:t>
+        <w:spacing w:line="240" w:lineRule="auto"/>
+        <w:rPr>
+          <w:rStyle w:val="lt-line-clampline"/>
+          <w:rFonts w:ascii="Times New Roman" w:hAnsi="Times New Roman" w:cs="Times New Roman"/>
+        </w:rPr>
+      </w:pPr>
+      <w:r>
+        <w:rPr>
+          <w:rStyle w:val="lt-line-clampline"/>
+          <w:rFonts w:ascii="Times New Roman" w:hAnsi="Times New Roman" w:cs="Times New Roman"/>
+        </w:rPr>
+        <w:t>S</w:t>
+      </w:r>
+      <w:r>
+        <w:rPr>
+          <w:rStyle w:val="lt-line-clampline"/>
+          <w:rFonts w:ascii="Times New Roman" w:hAnsi="Times New Roman" w:cs="Times New Roman"/>
+        </w:rPr>
+        <w:t xml:space="preserve">uccessfully completed over </w:t>
+      </w:r>
+      <w:r>
+        <w:rPr>
+          <w:rStyle w:val="lt-line-clampline"/>
+          <w:rFonts w:ascii="Times New Roman" w:hAnsi="Times New Roman" w:cs="Times New Roman"/>
+        </w:rPr>
+        <w:t>14</w:t>
+      </w:r>
+      <w:r>
+        <w:rPr>
+          <w:rStyle w:val="lt-line-clampline"/>
+          <w:rFonts w:ascii="Times New Roman" w:hAnsi="Times New Roman" w:cs="Times New Roman"/>
+        </w:rPr>
+        <w:t xml:space="preserve"> </w:t>
+      </w:r>
+      <w:r>
+        <w:rPr>
+          <w:rStyle w:val="lt-line-clampline"/>
+          <w:rFonts w:ascii="Times New Roman" w:hAnsi="Times New Roman" w:cs="Times New Roman"/>
+        </w:rPr>
+        <w:t xml:space="preserve">experiments including </w:t>
+      </w:r>
+      <w:r>
+        <w:rPr>
+          <w:rStyle w:val="lt-line-clampline"/>
+          <w:rFonts w:ascii="Times New Roman" w:hAnsi="Times New Roman" w:cs="Times New Roman"/>
+        </w:rPr>
+        <w:t>PCR reactions</w:t>
+      </w:r>
+      <w:r>
+        <w:rPr>
+          <w:rStyle w:val="lt-line-clampline"/>
+          <w:rFonts w:ascii="Times New Roman" w:hAnsi="Times New Roman" w:cs="Times New Roman"/>
+        </w:rPr>
+        <w:t xml:space="preserve">, </w:t>
+      </w:r>
+      <w:r>
+        <w:rPr>
+          <w:rStyle w:val="lt-line-clampline"/>
+          <w:rFonts w:ascii="Times New Roman" w:hAnsi="Times New Roman" w:cs="Times New Roman"/>
+        </w:rPr>
+        <w:t xml:space="preserve">Midi preps </w:t>
+      </w:r>
+      <w:r>
+        <w:rPr>
+          <w:rStyle w:val="lt-line-clampline"/>
+          <w:rFonts w:ascii="Times New Roman" w:hAnsi="Times New Roman" w:cs="Times New Roman"/>
+        </w:rPr>
+        <w:t xml:space="preserve">of bacterial stands to </w:t>
+      </w:r>
+      <w:r>
+        <w:rPr>
+          <w:rStyle w:val="lt-line-clampline"/>
+          <w:rFonts w:ascii="Times New Roman" w:hAnsi="Times New Roman" w:cs="Times New Roman"/>
+        </w:rPr>
+        <w:t>inoculate</w:t>
+      </w:r>
+      <w:r>
+        <w:rPr>
+          <w:rStyle w:val="lt-line-clampline"/>
+          <w:rFonts w:ascii="Times New Roman" w:hAnsi="Times New Roman" w:cs="Times New Roman"/>
+        </w:rPr>
+        <w:t xml:space="preserve"> DNA</w:t>
+      </w:r>
+      <w:r>
+        <w:rPr>
+          <w:rStyle w:val="lt-line-clampline"/>
+          <w:rFonts w:ascii="Times New Roman" w:hAnsi="Times New Roman" w:cs="Times New Roman"/>
+        </w:rPr>
+        <w:t xml:space="preserve"> </w:t>
+      </w:r>
+      <w:r>
+        <w:rPr>
+          <w:rStyle w:val="lt-line-clampline"/>
+          <w:rFonts w:ascii="Times New Roman" w:hAnsi="Times New Roman" w:cs="Times New Roman"/>
+        </w:rPr>
+        <w:t xml:space="preserve">through </w:t>
+      </w:r>
+      <w:r>
+        <w:rPr>
+          <w:rStyle w:val="lt-line-clampline"/>
+          <w:rFonts w:ascii="Times New Roman" w:hAnsi="Times New Roman" w:cs="Times New Roman"/>
+        </w:rPr>
+        <w:t>constructing</w:t>
+      </w:r>
+      <w:r>
+        <w:rPr>
+          <w:rStyle w:val="lt-line-clampline"/>
+          <w:rFonts w:ascii="Times New Roman" w:hAnsi="Times New Roman" w:cs="Times New Roman"/>
+        </w:rPr>
+        <w:t xml:space="preserve"> detail-oriented lab reports</w:t>
+      </w:r>
+      <w:r>
+        <w:rPr>
+          <w:rStyle w:val="lt-line-clampline"/>
+          <w:rFonts w:ascii="Times New Roman" w:hAnsi="Times New Roman" w:cs="Times New Roman"/>
+        </w:rPr>
+        <w:t>.</w:t>
+      </w:r>
+      <w:r>
+        <w:rPr>
+          <w:rStyle w:val="lt-line-clampline"/>
+          <w:rFonts w:ascii="Times New Roman" w:hAnsi="Times New Roman" w:cs="Times New Roman"/>
+        </w:rPr>
+        <w:t xml:space="preserve"> </w:t>
       </w:r>
     </w:p>
     <w:p>
@@ -705,17 +895,106 @@
           <w:ilvl w:val="0"/>
           <w:numId w:val="2"/>
         </w:numPr>
-        <w:spacing w:after="0"/>
-        <w:rPr>
-          <w:rFonts w:ascii="Times New Roman" w:hAnsi="Times New Roman" w:cs="Times New Roman"/>
-          <w:b/>
-        </w:rPr>
-      </w:pPr>
-      <w:r>
-        <w:rPr>
-          <w:rFonts w:ascii="Times New Roman" w:hAnsi="Times New Roman" w:cs="Times New Roman"/>
-        </w:rPr>
-        <w:t>Limited Working Proficiency in Spanish</w:t>
+        <w:spacing w:line="240" w:lineRule="auto"/>
+        <w:rPr>
+          <w:rStyle w:val="lt-line-clampline"/>
+          <w:rFonts w:ascii="Times New Roman" w:hAnsi="Times New Roman" w:cs="Times New Roman"/>
+        </w:rPr>
+      </w:pPr>
+      <w:r>
+        <w:rPr>
+          <w:rStyle w:val="lt-line-clampline"/>
+          <w:rFonts w:ascii="Times New Roman" w:hAnsi="Times New Roman" w:cs="Times New Roman"/>
+        </w:rPr>
+        <w:t>Currently</w:t>
+      </w:r>
+      <w:r>
+        <w:rPr>
+          <w:rStyle w:val="lt-line-clampline"/>
+          <w:rFonts w:ascii="Times New Roman" w:hAnsi="Times New Roman" w:cs="Times New Roman"/>
+        </w:rPr>
+        <w:t xml:space="preserve"> developing</w:t>
+      </w:r>
+      <w:r>
+        <w:rPr>
+          <w:rStyle w:val="lt-line-clampline"/>
+          <w:rFonts w:ascii="Times New Roman" w:hAnsi="Times New Roman" w:cs="Times New Roman"/>
+        </w:rPr>
+        <w:t xml:space="preserve"> </w:t>
+      </w:r>
+      <w:r>
+        <w:rPr>
+          <w:rStyle w:val="lt-line-clampline"/>
+          <w:rFonts w:ascii="Times New Roman" w:hAnsi="Times New Roman" w:cs="Times New Roman"/>
+        </w:rPr>
+        <w:t>Python database to analyze and sort macros from bacterial lab.</w:t>
+      </w:r>
+      <w:r>
+        <w:rPr>
+          <w:rStyle w:val="lt-line-clampline"/>
+          <w:rFonts w:ascii="Times New Roman" w:hAnsi="Times New Roman" w:cs="Times New Roman"/>
+        </w:rPr>
+        <w:t xml:space="preserve"> </w:t>
+      </w:r>
+    </w:p>
+    <w:p>
+      <w:pPr>
+        <w:spacing w:after="0" w:line="240" w:lineRule="auto"/>
+        <w:rPr>
+          <w:rFonts w:ascii="Times New Roman" w:hAnsi="Times New Roman" w:cs="Times New Roman"/>
+          <w:b/>
+        </w:rPr>
+      </w:pPr>
+      <w:r>
+        <w:rPr>
+          <w:rFonts w:ascii="Times New Roman" w:hAnsi="Times New Roman" w:cs="Times New Roman"/>
+          <w:b/>
+        </w:rPr>
+        <w:t>LEASING SPECIALIST</w:t>
+      </w:r>
+      <w:r>
+        <w:rPr>
+          <w:rFonts w:ascii="Times New Roman" w:hAnsi="Times New Roman" w:cs="Times New Roman"/>
+          <w:b/>
+        </w:rPr>
+        <w:t xml:space="preserve"> </w:t>
+      </w:r>
+      <w:r>
+        <w:rPr>
+          <w:rFonts w:ascii="Times New Roman" w:hAnsi="Times New Roman" w:cs="Times New Roman"/>
+          <w:b/>
+        </w:rPr>
+        <w:t>|</w:t>
+      </w:r>
+      <w:r>
+        <w:rPr>
+          <w:rFonts w:ascii="Times New Roman" w:hAnsi="Times New Roman" w:cs="Times New Roman"/>
+          <w:b/>
+        </w:rPr>
+        <w:t xml:space="preserve"> Ann Arbor, MI</w:t>
+      </w:r>
+    </w:p>
+    <w:p>
+      <w:pPr>
+        <w:spacing w:after="0" w:line="240" w:lineRule="auto"/>
+        <w:rPr>
+          <w:rFonts w:ascii="Times New Roman" w:hAnsi="Times New Roman" w:cs="Times New Roman"/>
+          <w:i/>
+        </w:rPr>
+      </w:pPr>
+      <w:r>
+        <w:rPr>
+          <w:rFonts w:ascii="Times New Roman" w:hAnsi="Times New Roman" w:cs="Times New Roman"/>
+          <w:i/>
+        </w:rPr>
+        <w:t>Campus Apartments</w:t>
+      </w:r>
+      <w:r>
+        <w:rPr>
+          <w:rFonts w:ascii="Times New Roman" w:hAnsi="Times New Roman" w:cs="Times New Roman"/>
+          <w:i/>
+        </w:rPr>
+        <w:t>, Sept 2018 – July 2019</w:t>
       </w:r>
     </w:p>
     <w:p>
@@ -725,37 +1004,54 @@
           <w:ilvl w:val="0"/>
           <w:numId w:val="2"/>
         </w:numPr>
-        <w:spacing w:after="0"/>
-        <w:rPr>
-          <w:rFonts w:ascii="Times New Roman" w:hAnsi="Times New Roman" w:cs="Times New Roman"/>
-          <w:b/>
-        </w:rPr>
-      </w:pPr>
-      <w:r>
-        <w:rPr>
-          <w:rFonts w:ascii="Times New Roman" w:hAnsi="Times New Roman" w:cs="Times New Roman"/>
-        </w:rPr>
-        <w:t>Working Proficiency in Python, CSS</w:t>
-      </w:r>
-      <w:r>
-        <w:rPr>
-          <w:rFonts w:ascii="Times New Roman" w:hAnsi="Times New Roman" w:cs="Times New Roman"/>
-        </w:rPr>
-        <w:t xml:space="preserve">, </w:t>
-      </w:r>
-      <w:proofErr w:type="spellStart"/>
-      <w:r>
-        <w:rPr>
-          <w:rFonts w:ascii="Times New Roman" w:hAnsi="Times New Roman" w:cs="Times New Roman"/>
-        </w:rPr>
-        <w:t>Javascript</w:t>
-      </w:r>
-      <w:proofErr w:type="spellEnd"/>
-      <w:r>
-        <w:rPr>
-          <w:rFonts w:ascii="Times New Roman" w:hAnsi="Times New Roman" w:cs="Times New Roman"/>
-        </w:rPr>
-        <w:t xml:space="preserve"> and HTML</w:t>
+        <w:spacing w:line="240" w:lineRule="auto"/>
+        <w:rPr>
+          <w:rStyle w:val="lt-line-clampline"/>
+          <w:rFonts w:ascii="Times New Roman" w:hAnsi="Times New Roman" w:cs="Times New Roman"/>
+        </w:rPr>
+      </w:pPr>
+      <w:r>
+        <w:rPr>
+          <w:rStyle w:val="lt-line-clampline"/>
+          <w:rFonts w:ascii="Times New Roman" w:hAnsi="Times New Roman" w:cs="Times New Roman"/>
+          <w:bdr w:val="none" w:sz="0" w:space="0" w:color="auto" w:frame="1"/>
+          <w:shd w:val="clear" w:color="auto" w:fill="FFFFFF"/>
+        </w:rPr>
+        <w:t>Responsible for leasing and marketing a multi-family apartment complex while improving positive</w:t>
+      </w:r>
+      <w:r>
+        <w:rPr>
+          <w:rFonts w:ascii="Times New Roman" w:hAnsi="Times New Roman" w:cs="Times New Roman"/>
+          <w:shd w:val="clear" w:color="auto" w:fill="FFFFFF"/>
+        </w:rPr>
+        <w:t> </w:t>
+      </w:r>
+      <w:r>
+        <w:rPr>
+          <w:rStyle w:val="lt-line-clampline"/>
+          <w:rFonts w:ascii="Times New Roman" w:hAnsi="Times New Roman" w:cs="Times New Roman"/>
+          <w:bdr w:val="none" w:sz="0" w:space="0" w:color="auto" w:frame="1"/>
+          <w:shd w:val="clear" w:color="auto" w:fill="FFFFFF"/>
+        </w:rPr>
+        <w:t>customer and resident relations</w:t>
+      </w:r>
+      <w:r>
+        <w:rPr>
+          <w:rStyle w:val="lt-line-clampline"/>
+          <w:rFonts w:ascii="Times New Roman" w:hAnsi="Times New Roman" w:cs="Times New Roman"/>
+          <w:bdr w:val="none" w:sz="0" w:space="0" w:color="auto" w:frame="1"/>
+          <w:shd w:val="clear" w:color="auto" w:fill="FFFFFF"/>
+        </w:rPr>
+        <w:t xml:space="preserve"> through effective problem-solving and communication skills</w:t>
+      </w:r>
+      <w:r>
+        <w:rPr>
+          <w:rStyle w:val="lt-line-clampline"/>
+          <w:rFonts w:ascii="Times New Roman" w:hAnsi="Times New Roman" w:cs="Times New Roman"/>
+          <w:bdr w:val="none" w:sz="0" w:space="0" w:color="auto" w:frame="1"/>
+          <w:shd w:val="clear" w:color="auto" w:fill="FFFFFF"/>
+        </w:rPr>
+        <w:t>.</w:t>
       </w:r>
     </w:p>
     <w:p>
@@ -765,17 +1061,120 @@
           <w:ilvl w:val="0"/>
           <w:numId w:val="2"/>
         </w:numPr>
-        <w:spacing w:after="0"/>
-        <w:rPr>
-          <w:rFonts w:ascii="Times New Roman" w:hAnsi="Times New Roman" w:cs="Times New Roman"/>
-          <w:b/>
-        </w:rPr>
-      </w:pPr>
-      <w:r>
-        <w:rPr>
-          <w:rFonts w:ascii="Times New Roman" w:hAnsi="Times New Roman" w:cs="Times New Roman"/>
-        </w:rPr>
-        <w:t>Proficient in C++</w:t>
+        <w:rPr>
+          <w:rStyle w:val="lt-line-clampline"/>
+          <w:rFonts w:ascii="Times New Roman" w:hAnsi="Times New Roman" w:cs="Times New Roman"/>
+        </w:rPr>
+      </w:pPr>
+      <w:r>
+        <w:rPr>
+          <w:rStyle w:val="lt-line-clampline"/>
+          <w:rFonts w:ascii="Times New Roman" w:hAnsi="Times New Roman" w:cs="Times New Roman"/>
+        </w:rPr>
+        <w:t xml:space="preserve">Successfully sold over </w:t>
+      </w:r>
+      <w:r>
+        <w:rPr>
+          <w:rStyle w:val="lt-line-clampline"/>
+          <w:rFonts w:ascii="Times New Roman" w:hAnsi="Times New Roman" w:cs="Times New Roman"/>
+        </w:rPr>
+        <w:t>130</w:t>
+      </w:r>
+      <w:r>
+        <w:rPr>
+          <w:rStyle w:val="lt-line-clampline"/>
+          <w:rFonts w:ascii="Times New Roman" w:hAnsi="Times New Roman" w:cs="Times New Roman"/>
+        </w:rPr>
+        <w:t xml:space="preserve"> apartments for the 2019-2020 apartment leasing season, acting as 2</w:t>
+      </w:r>
+      <w:r>
+        <w:rPr>
+          <w:rStyle w:val="lt-line-clampline"/>
+          <w:rFonts w:ascii="Times New Roman" w:hAnsi="Times New Roman" w:cs="Times New Roman"/>
+          <w:vertAlign w:val="superscript"/>
+        </w:rPr>
+        <w:t>nd</w:t>
+      </w:r>
+      <w:r>
+        <w:rPr>
+          <w:rStyle w:val="lt-line-clampline"/>
+          <w:rFonts w:ascii="Times New Roman" w:hAnsi="Times New Roman" w:cs="Times New Roman"/>
+        </w:rPr>
+        <w:t xml:space="preserve"> highest-selling specialist on staff.</w:t>
+      </w:r>
+    </w:p>
+    <w:p>
+      <w:pPr>
+        <w:spacing w:after="0" w:line="240" w:lineRule="auto"/>
+        <w:rPr>
+          <w:rFonts w:ascii="Times New Roman" w:hAnsi="Times New Roman" w:cs="Times New Roman"/>
+          <w:b/>
+        </w:rPr>
+      </w:pPr>
+      <w:r>
+        <w:rPr>
+          <w:rFonts w:ascii="Times New Roman" w:hAnsi="Times New Roman" w:cs="Times New Roman"/>
+          <w:b/>
+        </w:rPr>
+        <w:t>ADMINISTRATIVE ASSISTANT AND IT TECH CONSULTANT</w:t>
+      </w:r>
+      <w:r>
+        <w:rPr>
+          <w:rFonts w:ascii="Times New Roman" w:hAnsi="Times New Roman" w:cs="Times New Roman"/>
+          <w:b/>
+        </w:rPr>
+        <w:t xml:space="preserve"> </w:t>
+      </w:r>
+      <w:r>
+        <w:rPr>
+          <w:rFonts w:ascii="Times New Roman" w:hAnsi="Times New Roman" w:cs="Times New Roman"/>
+          <w:b/>
+        </w:rPr>
+        <w:t xml:space="preserve">| </w:t>
+      </w:r>
+      <w:r>
+        <w:rPr>
+          <w:rFonts w:ascii="Times New Roman" w:hAnsi="Times New Roman" w:cs="Times New Roman"/>
+          <w:b/>
+        </w:rPr>
+        <w:t>Detroit, MI</w:t>
+      </w:r>
+    </w:p>
+    <w:p>
+      <w:pPr>
+        <w:spacing w:after="0" w:line="240" w:lineRule="auto"/>
+        <w:rPr>
+          <w:rFonts w:ascii="Times New Roman" w:hAnsi="Times New Roman" w:cs="Times New Roman"/>
+          <w:i/>
+        </w:rPr>
+      </w:pPr>
+      <w:r>
+        <w:rPr>
+          <w:rFonts w:ascii="Times New Roman" w:hAnsi="Times New Roman" w:cs="Times New Roman"/>
+          <w:i/>
+        </w:rPr>
+        <w:t>A</w:t>
+      </w:r>
+      <w:r>
+        <w:rPr>
+          <w:rFonts w:ascii="Times New Roman" w:hAnsi="Times New Roman" w:cs="Times New Roman"/>
+          <w:i/>
+        </w:rPr>
+        <w:t>BC</w:t>
+      </w:r>
+      <w:r>
+        <w:rPr>
+          <w:rFonts w:ascii="Times New Roman" w:hAnsi="Times New Roman" w:cs="Times New Roman"/>
+          <w:i/>
+        </w:rPr>
+        <w:t xml:space="preserve"> Solutions</w:t>
+      </w:r>
+      <w:r>
+        <w:rPr>
+          <w:rFonts w:ascii="Times New Roman" w:hAnsi="Times New Roman" w:cs="Times New Roman"/>
+          <w:i/>
+        </w:rPr>
+        <w:t>, Sept 2018 – July 2019</w:t>
       </w:r>
     </w:p>
     <w:p>
@@ -785,47 +1184,111 @@
           <w:ilvl w:val="0"/>
           <w:numId w:val="2"/>
         </w:numPr>
-        <w:spacing w:after="0"/>
-        <w:rPr>
-          <w:rFonts w:ascii="Times New Roman" w:hAnsi="Times New Roman" w:cs="Times New Roman"/>
-          <w:b/>
-        </w:rPr>
-      </w:pPr>
-      <w:r>
-        <w:rPr>
-          <w:rFonts w:ascii="Times New Roman" w:hAnsi="Times New Roman" w:cs="Times New Roman"/>
-        </w:rPr>
-        <w:t xml:space="preserve">Strong </w:t>
-      </w:r>
-      <w:r>
-        <w:rPr>
-          <w:rFonts w:ascii="Times New Roman" w:hAnsi="Times New Roman" w:cs="Times New Roman"/>
-        </w:rPr>
-        <w:t>leader</w:t>
-      </w:r>
-      <w:r>
-        <w:rPr>
-          <w:rFonts w:ascii="Times New Roman" w:hAnsi="Times New Roman" w:cs="Times New Roman"/>
-        </w:rPr>
-        <w:t>, communicat</w:t>
-      </w:r>
-      <w:r>
-        <w:rPr>
-          <w:rFonts w:ascii="Times New Roman" w:hAnsi="Times New Roman" w:cs="Times New Roman"/>
-        </w:rPr>
-        <w:t>or, problem solver</w:t>
-      </w:r>
-      <w:r>
-        <w:rPr>
-          <w:rFonts w:ascii="Times New Roman" w:hAnsi="Times New Roman" w:cs="Times New Roman"/>
-        </w:rPr>
-        <w:t xml:space="preserve"> and detail-oriented </w:t>
-      </w:r>
-      <w:r>
-        <w:rPr>
-          <w:rFonts w:ascii="Times New Roman" w:hAnsi="Times New Roman" w:cs="Times New Roman"/>
-        </w:rPr>
-        <w:t>team member</w:t>
+        <w:spacing w:line="240" w:lineRule="auto"/>
+        <w:rPr>
+          <w:rStyle w:val="lt-line-clampline"/>
+          <w:rFonts w:ascii="Times New Roman" w:hAnsi="Times New Roman" w:cs="Times New Roman"/>
+        </w:rPr>
+      </w:pPr>
+      <w:r>
+        <w:rPr>
+          <w:rStyle w:val="lt-line-clampline"/>
+          <w:rFonts w:ascii="Times New Roman" w:hAnsi="Times New Roman" w:cs="Times New Roman"/>
+          <w:bdr w:val="none" w:sz="0" w:space="0" w:color="auto" w:frame="1"/>
+          <w:shd w:val="clear" w:color="auto" w:fill="FFFFFF"/>
+        </w:rPr>
+        <w:t>Managed intern payroll and tech support for Microsoft Outlook/RingCentral. Responsible for job</w:t>
+      </w:r>
+      <w:r>
+        <w:rPr>
+          <w:rFonts w:ascii="Times New Roman" w:hAnsi="Times New Roman" w:cs="Times New Roman"/>
+          <w:shd w:val="clear" w:color="auto" w:fill="FFFFFF"/>
+        </w:rPr>
+        <w:t> </w:t>
+      </w:r>
+      <w:r>
+        <w:rPr>
+          <w:rStyle w:val="lt-line-clampline"/>
+          <w:rFonts w:ascii="Times New Roman" w:hAnsi="Times New Roman" w:cs="Times New Roman"/>
+          <w:bdr w:val="none" w:sz="0" w:space="0" w:color="auto" w:frame="1"/>
+          <w:shd w:val="clear" w:color="auto" w:fill="FFFFFF"/>
+        </w:rPr>
+        <w:t>auditing, intern startup connections with national universities, team communications, group</w:t>
+      </w:r>
+      <w:r>
+        <w:rPr>
+          <w:rFonts w:ascii="Times New Roman" w:hAnsi="Times New Roman" w:cs="Times New Roman"/>
+          <w:shd w:val="clear" w:color="auto" w:fill="FFFFFF"/>
+        </w:rPr>
+        <w:t> </w:t>
+      </w:r>
+      <w:r>
+        <w:rPr>
+          <w:rStyle w:val="lt-line-clampline"/>
+          <w:rFonts w:ascii="Times New Roman" w:hAnsi="Times New Roman" w:cs="Times New Roman"/>
+          <w:bdr w:val="none" w:sz="0" w:space="0" w:color="auto" w:frame="1"/>
+          <w:shd w:val="clear" w:color="auto" w:fill="FFFFFF"/>
+        </w:rPr>
+        <w:t>meeting schedules and HR appointments.</w:t>
+      </w:r>
+    </w:p>
+    <w:p>
+      <w:pPr>
+        <w:pStyle w:val="ListParagraph"/>
+        <w:numPr>
+          <w:ilvl w:val="0"/>
+          <w:numId w:val="2"/>
+        </w:numPr>
+        <w:spacing w:after="0" w:line="240" w:lineRule="auto"/>
+        <w:rPr>
+          <w:rStyle w:val="lt-line-clampline"/>
+          <w:rFonts w:ascii="Times New Roman" w:hAnsi="Times New Roman" w:cs="Times New Roman"/>
+        </w:rPr>
+      </w:pPr>
+      <w:r>
+        <w:rPr>
+          <w:rStyle w:val="lt-line-clampline"/>
+          <w:rFonts w:ascii="Times New Roman" w:hAnsi="Times New Roman" w:cs="Times New Roman"/>
+          <w:bdr w:val="none" w:sz="0" w:space="0" w:color="auto" w:frame="1"/>
+          <w:shd w:val="clear" w:color="auto" w:fill="FFFFFF"/>
+        </w:rPr>
+        <w:t>S</w:t>
+      </w:r>
+      <w:r>
+        <w:rPr>
+          <w:rStyle w:val="lt-line-clampline"/>
+          <w:rFonts w:ascii="Times New Roman" w:hAnsi="Times New Roman" w:cs="Times New Roman"/>
+          <w:bdr w:val="none" w:sz="0" w:space="0" w:color="auto" w:frame="1"/>
+          <w:shd w:val="clear" w:color="auto" w:fill="FFFFFF"/>
+        </w:rPr>
+        <w:t>aved over $</w:t>
+      </w:r>
+      <w:r>
+        <w:rPr>
+          <w:rStyle w:val="lt-line-clampline"/>
+          <w:rFonts w:ascii="Times New Roman" w:hAnsi="Times New Roman" w:cs="Times New Roman"/>
+          <w:bdr w:val="none" w:sz="0" w:space="0" w:color="auto" w:frame="1"/>
+          <w:shd w:val="clear" w:color="auto" w:fill="FFFFFF"/>
+        </w:rPr>
+        <w:t>6800</w:t>
+      </w:r>
+      <w:r>
+        <w:rPr>
+          <w:rStyle w:val="lt-line-clampline"/>
+          <w:rFonts w:ascii="Times New Roman" w:hAnsi="Times New Roman" w:cs="Times New Roman"/>
+          <w:bdr w:val="none" w:sz="0" w:space="0" w:color="auto" w:frame="1"/>
+          <w:shd w:val="clear" w:color="auto" w:fill="FFFFFF"/>
+        </w:rPr>
+        <w:t xml:space="preserve"> for the company through job auditing on U.S. Social Security Administration</w:t>
+      </w:r>
+      <w:r>
+        <w:rPr>
+          <w:rStyle w:val="lt-line-clampline"/>
+          <w:rFonts w:ascii="Times New Roman" w:hAnsi="Times New Roman" w:cs="Times New Roman"/>
+          <w:bdr w:val="none" w:sz="0" w:space="0" w:color="auto" w:frame="1"/>
+          <w:shd w:val="clear" w:color="auto" w:fill="FFFFFF"/>
+        </w:rPr>
+        <w:t>.</w:t>
       </w:r>
     </w:p>
     <w:p>
@@ -833,6 +1296,7 @@
         <w:pBdr>
           <w:bottom w:val="single" w:sz="4" w:space="1" w:color="auto"/>
         </w:pBdr>
+        <w:spacing w:after="0" w:line="240" w:lineRule="auto"/>
         <w:rPr>
           <w:rFonts w:ascii="Times New Roman" w:hAnsi="Times New Roman" w:cs="Times New Roman"/>
           <w:b/>
@@ -1581,6 +2045,104 @@
       <w:spacing w:val="15"/>
     </w:rPr>
   </w:style>
+  <w:style w:type="character" w:styleId="CommentReference">
+    <w:name w:val="annotation reference"/>
+    <w:basedOn w:val="DefaultParagraphFont"/>
+    <w:uiPriority w:val="99"/>
+    <w:semiHidden/>
+    <w:unhideWhenUsed/>
+    <w:rsid w:val="00C203F9"/>
+    <w:rPr>
+      <w:sz w:val="16"/>
+      <w:szCs w:val="16"/>
+    </w:rPr>
+  </w:style>
+  <w:style w:type="paragraph" w:styleId="CommentText">
+    <w:name w:val="annotation text"/>
+    <w:basedOn w:val="Normal"/>
+    <w:link w:val="CommentTextChar"/>
+    <w:uiPriority w:val="99"/>
+    <w:semiHidden/>
+    <w:unhideWhenUsed/>
+    <w:rsid w:val="00C203F9"/>
+    <w:pPr>
+      <w:spacing w:line="240" w:lineRule="auto"/>
+    </w:pPr>
+    <w:rPr>
+      <w:sz w:val="20"/>
+      <w:szCs w:val="20"/>
+    </w:rPr>
+  </w:style>
+  <w:style w:type="character" w:customStyle="1" w:styleId="CommentTextChar">
+    <w:name w:val="Comment Text Char"/>
+    <w:basedOn w:val="DefaultParagraphFont"/>
+    <w:link w:val="CommentText"/>
+    <w:uiPriority w:val="99"/>
+    <w:semiHidden/>
+    <w:rsid w:val="00C203F9"/>
+    <w:rPr>
+      <w:sz w:val="20"/>
+      <w:szCs w:val="20"/>
+    </w:rPr>
+  </w:style>
+  <w:style w:type="paragraph" w:styleId="CommentSubject">
+    <w:name w:val="annotation subject"/>
+    <w:basedOn w:val="CommentText"/>
+    <w:next w:val="CommentText"/>
+    <w:link w:val="CommentSubjectChar"/>
+    <w:uiPriority w:val="99"/>
+    <w:semiHidden/>
+    <w:unhideWhenUsed/>
+    <w:rsid w:val="00C203F9"/>
+    <w:rPr>
+      <w:b/>
+      <w:bCs/>
+    </w:rPr>
+  </w:style>
+  <w:style w:type="character" w:customStyle="1" w:styleId="CommentSubjectChar">
+    <w:name w:val="Comment Subject Char"/>
+    <w:basedOn w:val="CommentTextChar"/>
+    <w:link w:val="CommentSubject"/>
+    <w:uiPriority w:val="99"/>
+    <w:semiHidden/>
+    <w:rsid w:val="00C203F9"/>
+    <w:rPr>
+      <w:b/>
+      <w:bCs/>
+      <w:sz w:val="20"/>
+      <w:szCs w:val="20"/>
+    </w:rPr>
+  </w:style>
+  <w:style w:type="paragraph" w:styleId="BalloonText">
+    <w:name w:val="Balloon Text"/>
+    <w:basedOn w:val="Normal"/>
+    <w:link w:val="BalloonTextChar"/>
+    <w:uiPriority w:val="99"/>
+    <w:semiHidden/>
+    <w:unhideWhenUsed/>
+    <w:rsid w:val="00C203F9"/>
+    <w:pPr>
+      <w:spacing w:after="0" w:line="240" w:lineRule="auto"/>
+    </w:pPr>
+    <w:rPr>
+      <w:rFonts w:ascii="Segoe UI" w:hAnsi="Segoe UI" w:cs="Segoe UI"/>
+      <w:sz w:val="18"/>
+      <w:szCs w:val="18"/>
+    </w:rPr>
+  </w:style>
+  <w:style w:type="character" w:customStyle="1" w:styleId="BalloonTextChar">
+    <w:name w:val="Balloon Text Char"/>
+    <w:basedOn w:val="DefaultParagraphFont"/>
+    <w:link w:val="BalloonText"/>
+    <w:uiPriority w:val="99"/>
+    <w:semiHidden/>
+    <w:rsid w:val="00C203F9"/>
+    <w:rPr>
+      <w:rFonts w:ascii="Segoe UI" w:hAnsi="Segoe UI" w:cs="Segoe UI"/>
+      <w:sz w:val="18"/>
+      <w:szCs w:val="18"/>
+    </w:rPr>
+  </w:style>
 </w:styles>
 </file>
 

</xml_diff>